<commit_message>
gave final touch to the paper
</commit_message>
<xml_diff>
--- a/files_for_project/quant_macro_report.docx
+++ b/files_for_project/quant_macro_report.docx
@@ -524,7 +524,23 @@
           <w:sz w:val="24"/>
           <w:szCs w:val="24"/>
         </w:rPr>
-        <w:t>結論として、生産性が高い個人ほど、あらゆる初期資産において貯蓄額は大きくなる。生産性は、勤労所得に直接影響を与える。高生産性の個人は、同一の労働時間でより多くの所得を獲得できるため、生涯にわたる予算制約線が外側にシフトする。個人は生涯を通じて、消費水準をできるだけ平滑化させることで生涯効用を高めようとする</w:t>
+        <w:t>結論として、生産性が高い個人ほど、あらゆる初期資産において貯蓄額は大きくなる。生産性は、</w:t>
+      </w:r>
+      <w:r>
+        <w:rPr>
+          <w:rFonts w:eastAsiaTheme="minorHAnsi" w:cs="Times New Roman" w:hint="eastAsia"/>
+          <w:sz w:val="24"/>
+          <w:szCs w:val="24"/>
+        </w:rPr>
+        <w:t>労働</w:t>
+      </w:r>
+      <w:r>
+        <w:rPr>
+          <w:rFonts w:eastAsiaTheme="minorHAnsi" w:cs="Times New Roman" w:hint="eastAsia"/>
+          <w:sz w:val="24"/>
+          <w:szCs w:val="24"/>
+        </w:rPr>
+        <w:t>所得に直接影響を与える。高生産性の個人は、同一の労働時間でより多くの所得を獲得できるため、生涯にわたる予算制約線が外側にシフトする。個人は生涯を通じて、消費水準をできるだけ平滑化させることで生涯効用を高めようとする</w:t>
       </w:r>
       <w:r>
         <w:rPr>
@@ -606,7 +622,7 @@
         <w:ind w:firstLineChars="100" w:firstLine="240"/>
         <w:jc w:val="left"/>
         <w:rPr>
-          <w:rFonts w:eastAsiaTheme="minorHAnsi" w:cs="Times New Roman" w:hint="eastAsia"/>
+          <w:rFonts w:eastAsiaTheme="minorHAnsi" w:cs="Times New Roman"/>
           <w:sz w:val="24"/>
           <w:szCs w:val="24"/>
         </w:rPr>
@@ -1164,7 +1180,7 @@
         <w:spacing w:line="480" w:lineRule="exact"/>
         <w:jc w:val="left"/>
         <w:rPr>
-          <w:rFonts w:eastAsiaTheme="minorHAnsi" w:cs="Times New Roman" w:hint="eastAsia"/>
+          <w:rFonts w:eastAsiaTheme="minorHAnsi" w:cs="Times New Roman"/>
           <w:sz w:val="24"/>
           <w:szCs w:val="24"/>
         </w:rPr>
@@ -1457,7 +1473,7 @@
     <w:p>
       <w:pPr>
         <w:rPr>
-          <w:rFonts w:eastAsiaTheme="minorHAnsi" w:cs="Times New Roman" w:hint="eastAsia"/>
+          <w:rFonts w:eastAsiaTheme="minorHAnsi" w:cs="Times New Roman"/>
           <w:sz w:val="24"/>
           <w:szCs w:val="24"/>
         </w:rPr>
@@ -1660,7 +1676,23 @@
           <w:szCs w:val="24"/>
         </w:rPr>
         <w:lastRenderedPageBreak/>
-        <w:t>分の資産が中年期から老年期へ移転されるならば、個人は自身の私的貯蓄を100万円減ら</w:t>
+        <w:t>分の資産が中年期から老年期へ移転されるならば、個人は自身の私的貯蓄を</w:t>
+      </w:r>
+      <w:r>
+        <w:rPr>
+          <w:rFonts w:eastAsiaTheme="minorHAnsi" w:cs="Times New Roman" w:hint="eastAsia"/>
+          <w:sz w:val="24"/>
+          <w:szCs w:val="24"/>
+        </w:rPr>
+        <w:t>約</w:t>
+      </w:r>
+      <w:r>
+        <w:rPr>
+          <w:rFonts w:eastAsiaTheme="minorHAnsi" w:cs="Times New Roman"/>
+          <w:sz w:val="24"/>
+          <w:szCs w:val="24"/>
+        </w:rPr>
+        <w:t>100万円減ら</w:t>
       </w:r>
       <w:r>
         <w:rPr>
@@ -1714,15 +1746,15 @@
         <mc:AlternateContent>
           <mc:Choice Requires="wpg">
             <w:drawing>
-              <wp:anchor distT="0" distB="0" distL="114300" distR="114300" simplePos="0" relativeHeight="251662336" behindDoc="0" locked="0" layoutInCell="1" allowOverlap="1" wp14:anchorId="47042DBA" wp14:editId="5B65A1D0">
+              <wp:anchor distT="0" distB="0" distL="114300" distR="114300" simplePos="0" relativeHeight="251662336" behindDoc="0" locked="0" layoutInCell="1" allowOverlap="1" wp14:anchorId="47042DBA" wp14:editId="75E929E3">
                 <wp:simplePos x="0" y="0"/>
                 <wp:positionH relativeFrom="margin">
-                  <wp:posOffset>401</wp:posOffset>
+                  <wp:posOffset>2540</wp:posOffset>
                 </wp:positionH>
                 <wp:positionV relativeFrom="paragraph">
-                  <wp:posOffset>191135</wp:posOffset>
+                  <wp:posOffset>279400</wp:posOffset>
                 </wp:positionV>
-                <wp:extent cx="5184140" cy="4160520"/>
+                <wp:extent cx="5184140" cy="4841875"/>
                 <wp:effectExtent l="0" t="0" r="0" b="0"/>
                 <wp:wrapNone/>
                 <wp:docPr id="952658757" name="グループ化 3"/>
@@ -1734,9 +1766,9 @@
                       <wpg:grpSpPr>
                         <a:xfrm>
                           <a:off x="0" y="0"/>
-                          <a:ext cx="5184140" cy="4160520"/>
-                          <a:chOff x="0" y="0"/>
-                          <a:chExt cx="5184140" cy="4160520"/>
+                          <a:ext cx="5184140" cy="4841875"/>
+                          <a:chOff x="0" y="-681793"/>
+                          <a:chExt cx="5184140" cy="4842313"/>
                         </a:xfrm>
                       </wpg:grpSpPr>
                       <pic:pic xmlns:pic="http://schemas.openxmlformats.org/drawingml/2006/picture">
@@ -1776,7 +1808,7 @@
                         </wps:cNvSpPr>
                         <wps:spPr bwMode="auto">
                           <a:xfrm>
-                            <a:off x="2815390" y="2302042"/>
+                            <a:off x="40106" y="-681793"/>
                             <a:ext cx="2148840" cy="557530"/>
                           </a:xfrm>
                           <a:prstGeom prst="rect">
@@ -1813,12 +1845,15 @@
                     </wpg:wgp>
                   </a:graphicData>
                 </a:graphic>
+                <wp14:sizeRelV relativeFrom="margin">
+                  <wp14:pctHeight>0</wp14:pctHeight>
+                </wp14:sizeRelV>
               </wp:anchor>
             </w:drawing>
           </mc:Choice>
           <mc:Fallback>
             <w:pict>
-              <v:group w14:anchorId="47042DBA" id="グループ化 3" o:spid="_x0000_s1029" style="position:absolute;left:0;text-align:left;margin-left:.05pt;margin-top:15.05pt;width:408.2pt;height:327.6pt;z-index:251662336;mso-position-horizontal-relative:margin" coordsize="51841,41605" o:gfxdata="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">
+              <v:group w14:anchorId="47042DBA" id="グループ化 3" o:spid="_x0000_s1029" style="position:absolute;left:0;text-align:left;margin-left:.2pt;margin-top:22pt;width:408.2pt;height:381.25pt;z-index:251662336;mso-position-horizontal-relative:margin;mso-height-relative:margin" coordorigin=",-6817" coordsize="51841,48423" o:gfxdata="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">
                 <v:shapetype id="_x0000_t75" coordsize="21600,21600" o:spt="75" o:preferrelative="t" path="m@4@5l@4@11@9@11@9@5xe" filled="f" stroked="f">
                   <v:stroke joinstyle="miter"/>
                   <v:formulas>
@@ -1841,7 +1876,7 @@
                 <v:shape id="図 6" o:spid="_x0000_s1030" type="#_x0000_t75" alt="グラフ, 折れ線グラフ&#10;&#10;AI 生成コンテンツは誤りを含む可能性があります。" style="position:absolute;width:51841;height:41605;visibility:visible;mso-wrap-style:square" o:gfxdata="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">
                   <v:imagedata r:id="rId8" o:title="グラフ, 折れ線グラフ&#10;&#10;AI 生成コンテンツは誤りを含む可能性があります。"/>
                 </v:shape>
-                <v:shape id="_x0000_s1031" type="#_x0000_t202" style="position:absolute;left:28153;top:23020;width:21489;height:5575;visibility:visible;mso-wrap-style:square;v-text-anchor:top" o:gfxdata="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">
+                <v:shape id="_x0000_s1031" type="#_x0000_t202" style="position:absolute;left:401;top:-6817;width:21488;height:5575;visibility:visible;mso-wrap-style:square;v-text-anchor:top" o:gfxdata="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">
                   <v:textbox style="mso-fit-shape-to-text:t">
                     <w:txbxContent>
                       <w:p>
@@ -1861,6 +1896,36 @@
           </mc:Fallback>
         </mc:AlternateContent>
       </w:r>
+    </w:p>
+    <w:p>
+      <w:pPr>
+        <w:spacing w:line="480" w:lineRule="exact"/>
+        <w:rPr>
+          <w:rFonts w:eastAsiaTheme="minorHAnsi" w:cs="Times New Roman"/>
+          <w:sz w:val="24"/>
+          <w:szCs w:val="24"/>
+        </w:rPr>
+      </w:pPr>
+    </w:p>
+    <w:p>
+      <w:pPr>
+        <w:spacing w:line="480" w:lineRule="exact"/>
+        <w:rPr>
+          <w:rFonts w:eastAsiaTheme="minorHAnsi" w:cs="Times New Roman"/>
+          <w:sz w:val="24"/>
+          <w:szCs w:val="24"/>
+        </w:rPr>
+      </w:pPr>
+    </w:p>
+    <w:p>
+      <w:pPr>
+        <w:spacing w:line="480" w:lineRule="exact"/>
+        <w:rPr>
+          <w:rFonts w:eastAsiaTheme="minorHAnsi" w:cs="Times New Roman"/>
+          <w:sz w:val="24"/>
+          <w:szCs w:val="24"/>
+        </w:rPr>
+      </w:pPr>
       <w:r>
         <w:rPr>
           <w:rFonts w:eastAsiaTheme="minorHAnsi" w:cs="Times New Roman" w:hint="eastAsia"/>
@@ -1869,13 +1934,13 @@
           <w:szCs w:val="24"/>
         </w:rPr>
         <w:drawing>
-          <wp:anchor distT="0" distB="0" distL="114300" distR="114300" simplePos="0" relativeHeight="251658240" behindDoc="0" locked="0" layoutInCell="1" allowOverlap="1" wp14:anchorId="1DB8D10B" wp14:editId="38DBF67A">
+          <wp:anchor distT="0" distB="0" distL="114300" distR="114300" simplePos="0" relativeHeight="251658240" behindDoc="0" locked="0" layoutInCell="1" allowOverlap="1" wp14:anchorId="1DB8D10B" wp14:editId="31AEDD8E">
             <wp:simplePos x="0" y="0"/>
             <wp:positionH relativeFrom="margin">
-              <wp:align>left</wp:align>
+              <wp:posOffset>0</wp:posOffset>
             </wp:positionH>
             <wp:positionV relativeFrom="paragraph">
-              <wp:posOffset>193575</wp:posOffset>
+              <wp:posOffset>44049</wp:posOffset>
             </wp:positionV>
             <wp:extent cx="5184140" cy="4160520"/>
             <wp:effectExtent l="0" t="0" r="0" b="0"/>
@@ -2120,36 +2185,6 @@
         <w:spacing w:line="480" w:lineRule="exact"/>
         <w:rPr>
           <w:rFonts w:eastAsiaTheme="minorHAnsi" w:cs="Times New Roman"/>
-          <w:sz w:val="24"/>
-          <w:szCs w:val="24"/>
-        </w:rPr>
-      </w:pPr>
-    </w:p>
-    <w:p>
-      <w:pPr>
-        <w:spacing w:line="480" w:lineRule="exact"/>
-        <w:rPr>
-          <w:rFonts w:eastAsiaTheme="minorHAnsi" w:cs="Times New Roman"/>
-          <w:sz w:val="24"/>
-          <w:szCs w:val="24"/>
-        </w:rPr>
-      </w:pPr>
-    </w:p>
-    <w:p>
-      <w:pPr>
-        <w:spacing w:line="480" w:lineRule="exact"/>
-        <w:rPr>
-          <w:rFonts w:eastAsiaTheme="minorHAnsi" w:cs="Times New Roman" w:hint="eastAsia"/>
-          <w:sz w:val="24"/>
-          <w:szCs w:val="24"/>
-        </w:rPr>
-      </w:pPr>
-    </w:p>
-    <w:p>
-      <w:pPr>
-        <w:spacing w:line="480" w:lineRule="exact"/>
-        <w:rPr>
-          <w:rFonts w:eastAsiaTheme="minorHAnsi" w:cs="Times New Roman" w:hint="eastAsia"/>
           <w:sz w:val="24"/>
           <w:szCs w:val="24"/>
         </w:rPr>
@@ -2212,7 +2247,7 @@
                             <w:pPr>
                               <w:spacing w:line="480" w:lineRule="exact"/>
                               <w:rPr>
-                                <w:rFonts w:eastAsiaTheme="minorHAnsi" w:cs="Times New Roman" w:hint="eastAsia"/>
+                                <w:rFonts w:eastAsiaTheme="minorHAnsi" w:cs="Times New Roman"/>
                                 <w:sz w:val="24"/>
                                 <w:szCs w:val="24"/>
                               </w:rPr>
@@ -2266,7 +2301,7 @@
                               <w:spacing w:line="480" w:lineRule="exact"/>
                               <w:ind w:firstLineChars="100" w:firstLine="240"/>
                               <w:rPr>
-                                <w:rFonts w:eastAsiaTheme="minorHAnsi" w:cs="Times New Roman" w:hint="eastAsia"/>
+                                <w:rFonts w:eastAsiaTheme="minorHAnsi" w:cs="Times New Roman"/>
                                 <w:sz w:val="24"/>
                                 <w:szCs w:val="24"/>
                               </w:rPr>
@@ -2306,7 +2341,7 @@
                       <w:pPr>
                         <w:spacing w:line="480" w:lineRule="exact"/>
                         <w:rPr>
-                          <w:rFonts w:eastAsiaTheme="minorHAnsi" w:cs="Times New Roman" w:hint="eastAsia"/>
+                          <w:rFonts w:eastAsiaTheme="minorHAnsi" w:cs="Times New Roman"/>
                           <w:sz w:val="24"/>
                           <w:szCs w:val="24"/>
                         </w:rPr>
@@ -2360,7 +2395,7 @@
                         <w:spacing w:line="480" w:lineRule="exact"/>
                         <w:ind w:firstLineChars="100" w:firstLine="240"/>
                         <w:rPr>
-                          <w:rFonts w:eastAsiaTheme="minorHAnsi" w:cs="Times New Roman" w:hint="eastAsia"/>
+                          <w:rFonts w:eastAsiaTheme="minorHAnsi" w:cs="Times New Roman"/>
                           <w:sz w:val="24"/>
                           <w:szCs w:val="24"/>
                         </w:rPr>
@@ -3061,7 +3096,7 @@
         <w:spacing w:line="480" w:lineRule="exact"/>
         <w:ind w:firstLineChars="100" w:firstLine="240"/>
         <w:rPr>
-          <w:rFonts w:eastAsiaTheme="minorHAnsi" w:cs="Times New Roman" w:hint="eastAsia"/>
+          <w:rFonts w:eastAsiaTheme="minorHAnsi" w:cs="Times New Roman"/>
           <w:sz w:val="24"/>
           <w:szCs w:val="24"/>
         </w:rPr>
@@ -3156,7 +3191,7 @@
         <w:spacing w:line="480" w:lineRule="exact"/>
         <w:ind w:firstLineChars="100" w:firstLine="240"/>
         <w:rPr>
-          <w:rFonts w:eastAsiaTheme="minorHAnsi" w:cs="Times New Roman" w:hint="eastAsia"/>
+          <w:rFonts w:eastAsiaTheme="minorHAnsi" w:cs="Times New Roman"/>
           <w:sz w:val="24"/>
           <w:szCs w:val="24"/>
         </w:rPr>
@@ -3761,7 +3796,7 @@
         <w:spacing w:line="480" w:lineRule="exact"/>
         <w:ind w:firstLineChars="100" w:firstLine="240"/>
         <w:rPr>
-          <w:rFonts w:eastAsiaTheme="minorHAnsi" w:cs="Times New Roman" w:hint="eastAsia"/>
+          <w:rFonts w:eastAsiaTheme="minorHAnsi" w:cs="Times New Roman"/>
           <w:sz w:val="24"/>
           <w:szCs w:val="24"/>
         </w:rPr>
@@ -3789,6 +3824,127 @@
           <w:szCs w:val="24"/>
         </w:rPr>
         <w:t>モデルを用いた分析が不可欠となる。</w:t>
+      </w:r>
+    </w:p>
+    <w:p>
+      <w:pPr>
+        <w:spacing w:line="480" w:lineRule="exact"/>
+        <w:rPr>
+          <w:rFonts w:eastAsiaTheme="minorHAnsi" w:cs="Times New Roman"/>
+          <w:sz w:val="24"/>
+          <w:szCs w:val="24"/>
+        </w:rPr>
+      </w:pPr>
+    </w:p>
+    <w:p>
+      <w:pPr>
+        <w:spacing w:line="480" w:lineRule="exact"/>
+        <w:rPr>
+          <w:rFonts w:eastAsiaTheme="minorHAnsi" w:cs="Times New Roman" w:hint="eastAsia"/>
+          <w:sz w:val="24"/>
+          <w:szCs w:val="24"/>
+        </w:rPr>
+      </w:pPr>
+      <w:r>
+        <w:rPr>
+          <w:rFonts w:eastAsiaTheme="minorHAnsi" w:cs="Times New Roman" w:hint="eastAsia"/>
+          <w:sz w:val="24"/>
+          <w:szCs w:val="24"/>
+        </w:rPr>
+        <w:t>参考文献</w:t>
+      </w:r>
+    </w:p>
+    <w:p>
+      <w:pPr>
+        <w:spacing w:line="480" w:lineRule="exact"/>
+        <w:rPr>
+          <w:rFonts w:eastAsiaTheme="minorHAnsi" w:cs="Times New Roman" w:hint="eastAsia"/>
+          <w:sz w:val="22"/>
+        </w:rPr>
+      </w:pPr>
+      <w:r>
+        <w:rPr>
+          <w:rFonts w:eastAsiaTheme="minorHAnsi" w:cs="Times New Roman" w:hint="eastAsia"/>
+          <w:sz w:val="22"/>
+        </w:rPr>
+        <w:t>北尾早霧</w:t>
+      </w:r>
+      <w:r>
+        <w:rPr>
+          <w:rFonts w:eastAsiaTheme="minorHAnsi" w:cs="Times New Roman" w:hint="eastAsia"/>
+          <w:sz w:val="22"/>
+        </w:rPr>
+        <w:t xml:space="preserve">, </w:t>
+      </w:r>
+      <w:r>
+        <w:rPr>
+          <w:rFonts w:eastAsiaTheme="minorHAnsi" w:cs="Times New Roman" w:hint="eastAsia"/>
+          <w:sz w:val="22"/>
+        </w:rPr>
+        <w:t>砂川武貴</w:t>
+      </w:r>
+      <w:r>
+        <w:rPr>
+          <w:rFonts w:eastAsiaTheme="minorHAnsi" w:cs="Times New Roman" w:hint="eastAsia"/>
+          <w:sz w:val="22"/>
+        </w:rPr>
+        <w:t xml:space="preserve">, </w:t>
+      </w:r>
+      <w:r>
+        <w:rPr>
+          <w:rFonts w:eastAsiaTheme="minorHAnsi" w:cs="Times New Roman" w:hint="eastAsia"/>
+          <w:sz w:val="22"/>
+        </w:rPr>
+        <w:t>山田知明</w:t>
+      </w:r>
+      <w:r>
+        <w:rPr>
+          <w:rFonts w:eastAsiaTheme="minorHAnsi" w:cs="Times New Roman" w:hint="eastAsia"/>
+          <w:sz w:val="22"/>
+        </w:rPr>
+        <w:t xml:space="preserve">. </w:t>
+      </w:r>
+      <w:r>
+        <w:rPr>
+          <w:rFonts w:eastAsiaTheme="minorHAnsi" w:cs="Times New Roman" w:hint="eastAsia"/>
+          <w:sz w:val="22"/>
+        </w:rPr>
+        <w:t>定量的マクロ経済学と数値計算</w:t>
+      </w:r>
+      <w:r>
+        <w:rPr>
+          <w:rFonts w:eastAsiaTheme="minorHAnsi" w:cs="Times New Roman" w:hint="eastAsia"/>
+          <w:sz w:val="22"/>
+        </w:rPr>
+        <w:t xml:space="preserve">. </w:t>
+      </w:r>
+      <w:r>
+        <w:rPr>
+          <w:rFonts w:eastAsiaTheme="minorHAnsi" w:cs="Times New Roman" w:hint="eastAsia"/>
+          <w:sz w:val="22"/>
+        </w:rPr>
+        <w:t>日本評論</w:t>
+      </w:r>
+      <w:r>
+        <w:rPr>
+          <w:rFonts w:eastAsiaTheme="minorHAnsi" w:cs="Times New Roman" w:hint="eastAsia"/>
+          <w:sz w:val="22"/>
+        </w:rPr>
+        <w:t xml:space="preserve">, </w:t>
+      </w:r>
+      <w:r>
+        <w:rPr>
+          <w:rFonts w:eastAsiaTheme="minorHAnsi" w:cs="Times New Roman"/>
+          <w:sz w:val="22"/>
+        </w:rPr>
+        <w:t>202</w:t>
+      </w:r>
+      <w:r>
+        <w:rPr>
+          <w:rFonts w:eastAsiaTheme="minorHAnsi" w:cs="Times New Roman" w:hint="eastAsia"/>
+          <w:sz w:val="22"/>
+        </w:rPr>
+        <w:t>4.</w:t>
       </w:r>
     </w:p>
     <w:sectPr>

</xml_diff>